<commit_message>
Edit เพิ่ม user id
</commit_message>
<xml_diff>
--- a/ASSET_DOC/ASSET_SDD/ASSET_SDD_V010.docx
+++ b/ASSET_DOC/ASSET_SDD/ASSET_SDD_V010.docx
@@ -8,8 +8,6 @@
           <w:rFonts w:ascii="TH Sarabun New" w:hAnsi="TH Sarabun New" w:cs="TH Sarabun New"/>
         </w:rPr>
       </w:pPr>
-      <w:bookmarkStart w:id="0" w:name="_GoBack"/>
-      <w:bookmarkEnd w:id="0"/>
     </w:p>
     <w:p>
       <w:pPr>
@@ -4784,14 +4782,18 @@
     </w:p>
     <w:p>
       <w:pPr>
-        <w:ind w:left="360"/>
-        <w:jc w:val="center"/>
+        <w:pStyle w:val="ListParagraph"/>
+        <w:spacing w:after="0"/>
+        <w:ind w:left="792"/>
         <w:rPr>
           <w:rFonts w:ascii="TH Sarabun New" w:hAnsi="TH Sarabun New" w:cs="TH Sarabun New"/>
           <w:b/>
           <w:bCs/>
-        </w:rPr>
-      </w:pPr>
+          <w:szCs w:val="32"/>
+        </w:rPr>
+      </w:pPr>
+      <w:bookmarkStart w:id="0" w:name="_GoBack"/>
+      <w:bookmarkEnd w:id="0"/>
     </w:p>
     <w:p>
       <w:pPr>
@@ -4804,13 +4806,16 @@
       </w:pPr>
       <w:r>
         <w:rPr>
+          <w:rFonts w:ascii="TH Sarabun New" w:hAnsi="TH Sarabun New" w:cs="TH Sarabun New"/>
+          <w:b/>
+          <w:bCs/>
           <w:noProof/>
         </w:rPr>
         <w:drawing>
           <wp:inline distT="0" distB="0" distL="0" distR="0">
-            <wp:extent cx="5270221" cy="3235254"/>
-            <wp:effectExtent l="0" t="0" r="6985" b="3810"/>
-            <wp:docPr id="3" name="Picture 3"/>
+            <wp:extent cx="5269954" cy="3519134"/>
+            <wp:effectExtent l="0" t="0" r="6985" b="5715"/>
+            <wp:docPr id="9" name="Picture 9" descr="C:\Users\Eaun\Desktop\1.bmp"/>
             <wp:cNvGraphicFramePr>
               <a:graphicFrameLocks xmlns:a="http://schemas.openxmlformats.org/drawingml/2006/main" noChangeAspect="1"/>
             </wp:cNvGraphicFramePr>
@@ -4818,12 +4823,12 @@
               <a:graphicData uri="http://schemas.openxmlformats.org/drawingml/2006/picture">
                 <pic:pic xmlns:pic="http://schemas.openxmlformats.org/drawingml/2006/picture">
                   <pic:nvPicPr>
-                    <pic:cNvPr id="0" name="Picture 1" descr="https://fbcdn-sphotos-h-a.akamaihd.net/hphotos-ak-prn2/v/1371183_642861415745805_607649467_n.jpg?oh=e21b566c702cdfc4bc936b72d2f8071d&amp;oe=524193C0&amp;__gda__=1380090412_949dcd6d022b13c56ca1bebf48945d74"/>
+                    <pic:cNvPr id="0" name="Picture 1" descr="C:\Users\Eaun\Desktop\1.bmp"/>
                     <pic:cNvPicPr>
                       <a:picLocks noChangeAspect="1" noChangeArrowheads="1"/>
                     </pic:cNvPicPr>
                   </pic:nvPicPr>
-                  <pic:blipFill>
+                  <pic:blipFill rotWithShape="1">
                     <a:blip r:embed="rId16">
                       <a:extLst>
                         <a:ext uri="{28A0092B-C50C-407E-A947-70E740481C1C}">
@@ -4831,14 +4836,13 @@
                         </a:ext>
                       </a:extLst>
                     </a:blip>
-                    <a:stretch>
-                      <a:fillRect/>
-                    </a:stretch>
+                    <a:srcRect t="10302" b="42475"/>
+                    <a:stretch/>
                   </pic:blipFill>
                   <pic:spPr bwMode="auto">
                     <a:xfrm>
                       <a:off x="0" y="0"/>
-                      <a:ext cx="5270221" cy="3235254"/>
+                      <a:ext cx="5270500" cy="3519498"/>
                     </a:xfrm>
                     <a:prstGeom prst="rect">
                       <a:avLst/>
@@ -4847,6 +4851,11 @@
                     <a:ln>
                       <a:noFill/>
                     </a:ln>
+                    <a:extLst>
+                      <a:ext uri="{53640926-AAD7-44D8-BBD7-CCE9431645EC}">
+                        <a14:shadowObscured xmlns:a14="http://schemas.microsoft.com/office/drawing/2010/main"/>
+                      </a:ext>
+                    </a:extLst>
                   </pic:spPr>
                 </pic:pic>
               </a:graphicData>
@@ -5911,16 +5920,15 @@
                 <w:b/>
                 <w:bCs/>
               </w:rPr>
-              <w:t>: User (</w:t>
+              <w:t xml:space="preserve">: </w:t>
             </w:r>
             <w:r>
               <w:rPr>
                 <w:rFonts w:ascii="TH Sarabun New" w:hAnsi="TH Sarabun New" w:cs="TH Sarabun New"/>
                 <w:b/>
                 <w:bCs/>
-                <w:cs/>
-              </w:rPr>
-              <w:t>ข้อมูลผู้ใช้</w:t>
+              </w:rPr>
+              <w:t>u</w:t>
             </w:r>
             <w:r>
               <w:rPr>
@@ -5928,40 +5936,38 @@
                 <w:b/>
                 <w:bCs/>
               </w:rPr>
-              <w:t>)</w:t>
-            </w:r>
-          </w:p>
-          <w:p>
-            <w:pPr>
-              <w:pStyle w:val="ListParagraph"/>
-              <w:ind w:left="648"/>
+              <w:t>ser (</w:t>
+            </w:r>
+            <w:r>
               <w:rPr>
                 <w:rFonts w:ascii="TH Sarabun New" w:hAnsi="TH Sarabun New" w:cs="TH Sarabun New"/>
                 <w:b/>
                 <w:bCs/>
-                <w:szCs w:val="32"/>
-                <w:cs/>
-              </w:rPr>
-            </w:pPr>
+                <w:cs/>
+              </w:rPr>
+              <w:t>ข้อมูลผู้ใช้</w:t>
+            </w:r>
             <w:r>
               <w:rPr>
                 <w:rFonts w:ascii="TH Sarabun New" w:hAnsi="TH Sarabun New" w:cs="TH Sarabun New"/>
                 <w:b/>
                 <w:bCs/>
-                <w:szCs w:val="32"/>
-                <w:cs/>
-              </w:rPr>
-              <w:t xml:space="preserve">คำอธิบาย </w:t>
-            </w:r>
-            <w:r>
+              </w:rPr>
+              <w:t>)</w:t>
+            </w:r>
+          </w:p>
+          <w:p>
+            <w:pPr>
+              <w:pStyle w:val="ListParagraph"/>
+              <w:ind w:left="648"/>
               <w:rPr>
                 <w:rFonts w:ascii="TH Sarabun New" w:hAnsi="TH Sarabun New" w:cs="TH Sarabun New"/>
                 <w:b/>
                 <w:bCs/>
                 <w:szCs w:val="32"/>
-              </w:rPr>
-              <w:t xml:space="preserve">: </w:t>
-            </w:r>
+                <w:cs/>
+              </w:rPr>
+            </w:pPr>
             <w:r>
               <w:rPr>
                 <w:rFonts w:ascii="TH Sarabun New" w:hAnsi="TH Sarabun New" w:cs="TH Sarabun New"/>
@@ -5970,7 +5976,7 @@
                 <w:szCs w:val="32"/>
                 <w:cs/>
               </w:rPr>
-              <w:t>แฟ้</w:t>
+              <w:t xml:space="preserve">คำอธิบาย </w:t>
             </w:r>
             <w:r>
               <w:rPr>
@@ -5978,9 +5984,8 @@
                 <w:b/>
                 <w:bCs/>
                 <w:szCs w:val="32"/>
-                <w:cs/>
-              </w:rPr>
-              <w:t>มข้อมูลผู้ดูแลระบบทำรายการใน</w:t>
+              </w:rPr>
+              <w:t xml:space="preserve">: </w:t>
             </w:r>
             <w:r>
               <w:rPr>
@@ -5990,6 +5995,26 @@
                 <w:szCs w:val="32"/>
                 <w:cs/>
               </w:rPr>
+              <w:t>แฟ้</w:t>
+            </w:r>
+            <w:r>
+              <w:rPr>
+                <w:rFonts w:ascii="TH Sarabun New" w:hAnsi="TH Sarabun New" w:cs="TH Sarabun New"/>
+                <w:b/>
+                <w:bCs/>
+                <w:szCs w:val="32"/>
+                <w:cs/>
+              </w:rPr>
+              <w:t>มข้อมูลผู้ดูแลระบบทำรายการใน</w:t>
+            </w:r>
+            <w:r>
+              <w:rPr>
+                <w:rFonts w:ascii="TH Sarabun New" w:hAnsi="TH Sarabun New" w:cs="TH Sarabun New"/>
+                <w:b/>
+                <w:bCs/>
+                <w:szCs w:val="32"/>
+                <w:cs/>
+              </w:rPr>
               <w:t>จัดการข้อมูลผู้ใช้</w:t>
             </w:r>
           </w:p>
@@ -6211,7 +6236,7 @@
               <w:pStyle w:val="ListParagraph"/>
               <w:ind w:left="0"/>
               <w:rPr>
-                <w:rFonts w:ascii="TH Sarabun New" w:hAnsi="TH Sarabun New" w:cs="TH Sarabun New" w:hint="cs"/>
+                <w:rFonts w:ascii="TH Sarabun New" w:hAnsi="TH Sarabun New" w:cs="TH Sarabun New"/>
                 <w:szCs w:val="32"/>
                 <w:cs/>
               </w:rPr>
@@ -7581,7 +7606,15 @@
                 <w:b/>
                 <w:bCs/>
               </w:rPr>
-              <w:t>AssetType</w:t>
+              <w:t>a</w:t>
+            </w:r>
+            <w:r>
+              <w:rPr>
+                <w:rFonts w:ascii="TH Sarabun New" w:hAnsi="TH Sarabun New" w:cs="TH Sarabun New"/>
+                <w:b/>
+                <w:bCs/>
+              </w:rPr>
+              <w:t>ssetType</w:t>
             </w:r>
             <w:proofErr w:type="spellEnd"/>
             <w:r>
@@ -8586,7 +8619,15 @@
                 <w:b/>
                 <w:bCs/>
               </w:rPr>
-              <w:t>Asset</w:t>
+              <w:t>a</w:t>
+            </w:r>
+            <w:r>
+              <w:rPr>
+                <w:rFonts w:ascii="TH Sarabun New" w:hAnsi="TH Sarabun New" w:cs="TH Sarabun New"/>
+                <w:b/>
+                <w:bCs/>
+              </w:rPr>
+              <w:t>sset</w:t>
             </w:r>
             <w:r>
               <w:rPr>
@@ -9682,7 +9723,23 @@
                 <w:b/>
                 <w:bCs/>
               </w:rPr>
-              <w:t>: Asset (</w:t>
+              <w:t xml:space="preserve">: </w:t>
+            </w:r>
+            <w:r>
+              <w:rPr>
+                <w:rFonts w:ascii="TH Sarabun New" w:hAnsi="TH Sarabun New" w:cs="TH Sarabun New"/>
+                <w:b/>
+                <w:bCs/>
+              </w:rPr>
+              <w:t>a</w:t>
+            </w:r>
+            <w:r>
+              <w:rPr>
+                <w:rFonts w:ascii="TH Sarabun New" w:hAnsi="TH Sarabun New" w:cs="TH Sarabun New"/>
+                <w:b/>
+                <w:bCs/>
+              </w:rPr>
+              <w:t>sset (</w:t>
             </w:r>
             <w:r>
               <w:rPr>
@@ -11218,17 +11275,19 @@
               <w:ind w:left="0"/>
               <w:rPr>
                 <w:rFonts w:ascii="TH Sarabun New" w:hAnsi="TH Sarabun New" w:cs="TH Sarabun New"/>
-                <w:szCs w:val="32"/>
-                <w:cs/>
-              </w:rPr>
-            </w:pPr>
-            <w:r>
-              <w:rPr>
-                <w:rFonts w:ascii="TH Sarabun New" w:hAnsi="TH Sarabun New" w:cs="TH Sarabun New"/>
-                <w:szCs w:val="32"/>
-                <w:cs/>
-              </w:rPr>
-              <w:t>รหัสประเภท</w:t>
+                <w:spacing w:val="-20"/>
+                <w:szCs w:val="32"/>
+                <w:cs/>
+              </w:rPr>
+            </w:pPr>
+            <w:r>
+              <w:rPr>
+                <w:rFonts w:ascii="TH Sarabun New" w:hAnsi="TH Sarabun New" w:cs="TH Sarabun New"/>
+                <w:spacing w:val="-20"/>
+                <w:szCs w:val="32"/>
+                <w:cs/>
+              </w:rPr>
+              <w:t>ลำดับประเภท</w:t>
             </w:r>
           </w:p>
         </w:tc>
@@ -11358,7 +11417,7 @@
                 <w:color w:val="000000"/>
                 <w:szCs w:val="32"/>
               </w:rPr>
-              <w:t>assetGroupI</w:t>
+              <w:t>assetTypeI</w:t>
             </w:r>
             <w:r>
               <w:rPr>
@@ -11381,17 +11440,197 @@
               <w:ind w:left="0"/>
               <w:rPr>
                 <w:rFonts w:ascii="TH Sarabun New" w:hAnsi="TH Sarabun New" w:cs="TH Sarabun New"/>
-                <w:szCs w:val="32"/>
-                <w:cs/>
-              </w:rPr>
-            </w:pPr>
-            <w:r>
-              <w:rPr>
-                <w:rFonts w:ascii="TH Sarabun New" w:hAnsi="TH Sarabun New" w:cs="TH Sarabun New"/>
-                <w:szCs w:val="32"/>
-                <w:cs/>
-              </w:rPr>
-              <w:t>รหัสหมวด</w:t>
+                <w:spacing w:val="-20"/>
+                <w:szCs w:val="32"/>
+                <w:cs/>
+              </w:rPr>
+            </w:pPr>
+            <w:r>
+              <w:rPr>
+                <w:rFonts w:ascii="TH Sarabun New" w:hAnsi="TH Sarabun New" w:cs="TH Sarabun New"/>
+                <w:spacing w:val="-20"/>
+                <w:szCs w:val="32"/>
+                <w:cs/>
+              </w:rPr>
+              <w:t>ลำดับประเภท</w:t>
+            </w:r>
+          </w:p>
+        </w:tc>
+        <w:tc>
+          <w:tcPr>
+            <w:tcW w:w="1580" w:type="dxa"/>
+          </w:tcPr>
+          <w:p>
+            <w:pPr>
+              <w:pStyle w:val="ListParagraph"/>
+              <w:ind w:left="0"/>
+              <w:jc w:val="center"/>
+              <w:rPr>
+                <w:rFonts w:ascii="TH Sarabun New" w:hAnsi="TH Sarabun New" w:cs="TH Sarabun New"/>
+                <w:szCs w:val="32"/>
+              </w:rPr>
+            </w:pPr>
+            <w:proofErr w:type="spellStart"/>
+            <w:r>
+              <w:rPr>
+                <w:rFonts w:ascii="TH Sarabun New" w:hAnsi="TH Sarabun New" w:cs="TH Sarabun New"/>
+                <w:szCs w:val="32"/>
+              </w:rPr>
+              <w:t>Int</w:t>
+            </w:r>
+            <w:proofErr w:type="spellEnd"/>
+            <w:r>
+              <w:rPr>
+                <w:rFonts w:ascii="TH Sarabun New" w:hAnsi="TH Sarabun New" w:cs="TH Sarabun New"/>
+                <w:szCs w:val="32"/>
+              </w:rPr>
+              <w:t>(7)</w:t>
+            </w:r>
+          </w:p>
+        </w:tc>
+        <w:tc>
+          <w:tcPr>
+            <w:tcW w:w="734" w:type="dxa"/>
+          </w:tcPr>
+          <w:p>
+            <w:pPr>
+              <w:pStyle w:val="ListParagraph"/>
+              <w:ind w:left="0"/>
+              <w:jc w:val="center"/>
+              <w:rPr>
+                <w:rFonts w:ascii="TH Sarabun New" w:hAnsi="TH Sarabun New" w:cs="TH Sarabun New"/>
+                <w:szCs w:val="32"/>
+                <w:cs/>
+              </w:rPr>
+            </w:pPr>
+            <w:r>
+              <w:rPr>
+                <w:rFonts w:ascii="TH Sarabun New" w:hAnsi="TH Sarabun New" w:cs="TH Sarabun New"/>
+                <w:szCs w:val="32"/>
+                <w:cs/>
+              </w:rPr>
+              <w:t>ไม่ได้</w:t>
+            </w:r>
+          </w:p>
+        </w:tc>
+        <w:tc>
+          <w:tcPr>
+            <w:tcW w:w="485" w:type="dxa"/>
+          </w:tcPr>
+          <w:p>
+            <w:pPr>
+              <w:pStyle w:val="ListParagraph"/>
+              <w:ind w:left="0"/>
+              <w:jc w:val="center"/>
+              <w:rPr>
+                <w:rFonts w:ascii="TH Sarabun New" w:hAnsi="TH Sarabun New" w:cs="TH Sarabun New"/>
+                <w:szCs w:val="32"/>
+                <w:cs/>
+              </w:rPr>
+            </w:pPr>
+            <w:r>
+              <w:rPr>
+                <w:rFonts w:ascii="TH Sarabun New" w:hAnsi="TH Sarabun New" w:cs="TH Sarabun New"/>
+                <w:szCs w:val="32"/>
+              </w:rPr>
+              <w:t>FK</w:t>
+            </w:r>
+          </w:p>
+        </w:tc>
+        <w:tc>
+          <w:tcPr>
+            <w:tcW w:w="1482" w:type="dxa"/>
+          </w:tcPr>
+          <w:p>
+            <w:pPr>
+              <w:pStyle w:val="ListParagraph"/>
+              <w:ind w:left="0"/>
+              <w:rPr>
+                <w:rFonts w:ascii="TH Sarabun New" w:hAnsi="TH Sarabun New" w:cs="TH Sarabun New"/>
+                <w:szCs w:val="32"/>
+                <w:cs/>
+              </w:rPr>
+            </w:pPr>
+            <w:r>
+              <w:rPr>
+                <w:rFonts w:ascii="TH Sarabun New" w:hAnsi="TH Sarabun New" w:cs="TH Sarabun New"/>
+                <w:szCs w:val="32"/>
+              </w:rPr>
+              <w:t>1</w:t>
+            </w:r>
+          </w:p>
+        </w:tc>
+      </w:tr>
+      <w:tr>
+        <w:tc>
+          <w:tcPr>
+            <w:tcW w:w="2110" w:type="dxa"/>
+          </w:tcPr>
+          <w:p>
+            <w:pPr>
+              <w:pStyle w:val="ListParagraph"/>
+              <w:ind w:left="0"/>
+              <w:rPr>
+                <w:rFonts w:ascii="TH Sarabun New" w:hAnsi="TH Sarabun New" w:cs="TH Sarabun New"/>
+                <w:szCs w:val="32"/>
+              </w:rPr>
+            </w:pPr>
+            <w:proofErr w:type="spellStart"/>
+            <w:r>
+              <w:rPr>
+                <w:rFonts w:ascii="TH Sarabun New" w:hAnsi="TH Sarabun New" w:cs="TH Sarabun New"/>
+                <w:color w:val="000000"/>
+                <w:szCs w:val="32"/>
+              </w:rPr>
+              <w:t>user</w:t>
+            </w:r>
+            <w:r>
+              <w:rPr>
+                <w:rFonts w:ascii="TH Sarabun New" w:hAnsi="TH Sarabun New" w:cs="TH Sarabun New"/>
+                <w:color w:val="000000"/>
+                <w:szCs w:val="32"/>
+              </w:rPr>
+              <w:t>I</w:t>
+            </w:r>
+            <w:r>
+              <w:rPr>
+                <w:rFonts w:ascii="TH Sarabun New" w:hAnsi="TH Sarabun New" w:cs="TH Sarabun New"/>
+                <w:color w:val="000000"/>
+                <w:szCs w:val="32"/>
+              </w:rPr>
+              <w:t>d</w:t>
+            </w:r>
+            <w:proofErr w:type="spellEnd"/>
+          </w:p>
+        </w:tc>
+        <w:tc>
+          <w:tcPr>
+            <w:tcW w:w="1342" w:type="dxa"/>
+          </w:tcPr>
+          <w:p>
+            <w:pPr>
+              <w:pStyle w:val="ListParagraph"/>
+              <w:ind w:left="0"/>
+              <w:rPr>
+                <w:rFonts w:ascii="TH Sarabun New" w:hAnsi="TH Sarabun New" w:cs="TH Sarabun New"/>
+                <w:szCs w:val="32"/>
+              </w:rPr>
+            </w:pPr>
+            <w:r>
+              <w:rPr>
+                <w:rFonts w:ascii="TH Sarabun New" w:hAnsi="TH Sarabun New" w:cs="TH Sarabun New"/>
+                <w:szCs w:val="32"/>
+                <w:cs/>
+              </w:rPr>
+              <w:t>ลำดับ</w:t>
+            </w:r>
+            <w:r>
+              <w:rPr>
+                <w:rFonts w:ascii="TH Sarabun New" w:hAnsi="TH Sarabun New" w:cs="TH Sarabun New" w:hint="cs"/>
+                <w:szCs w:val="32"/>
+                <w:cs/>
+              </w:rPr>
+              <w:t>ผู้ใช้</w:t>
             </w:r>
           </w:p>
         </w:tc>
@@ -11670,7 +11909,16 @@
                 <w:bCs/>
                 <w:color w:val="000000"/>
               </w:rPr>
-              <w:t>CheckAsset</w:t>
+              <w:t>c</w:t>
+            </w:r>
+            <w:r>
+              <w:rPr>
+                <w:rFonts w:ascii="TH Sarabun New" w:hAnsi="TH Sarabun New" w:cs="TH Sarabun New"/>
+                <w:b/>
+                <w:bCs/>
+                <w:color w:val="000000"/>
+              </w:rPr>
+              <w:t>heckAsset</w:t>
             </w:r>
             <w:proofErr w:type="spellEnd"/>
             <w:r>
@@ -12460,17 +12708,28 @@
               <w:ind w:left="0"/>
               <w:rPr>
                 <w:rFonts w:ascii="TH Sarabun New" w:hAnsi="TH Sarabun New" w:cs="TH Sarabun New"/>
-                <w:szCs w:val="32"/>
-                <w:cs/>
-              </w:rPr>
-            </w:pPr>
-            <w:r>
-              <w:rPr>
-                <w:rFonts w:ascii="TH Sarabun New" w:hAnsi="TH Sarabun New" w:cs="TH Sarabun New"/>
-                <w:szCs w:val="32"/>
-                <w:cs/>
-              </w:rPr>
-              <w:t>วันที่ตรวจนับ</w:t>
+                <w:spacing w:val="-20"/>
+                <w:szCs w:val="32"/>
+                <w:cs/>
+              </w:rPr>
+            </w:pPr>
+            <w:r>
+              <w:rPr>
+                <w:rFonts w:ascii="TH Sarabun New" w:hAnsi="TH Sarabun New" w:cs="TH Sarabun New"/>
+                <w:spacing w:val="-20"/>
+                <w:szCs w:val="32"/>
+                <w:cs/>
+              </w:rPr>
+              <w:t>วันที่ตรวจ</w:t>
+            </w:r>
+            <w:r>
+              <w:rPr>
+                <w:rFonts w:ascii="TH Sarabun New" w:hAnsi="TH Sarabun New" w:cs="TH Sarabun New" w:hint="cs"/>
+                <w:spacing w:val="-20"/>
+                <w:szCs w:val="32"/>
+                <w:cs/>
+              </w:rPr>
+              <w:t>เช็ค</w:t>
             </w:r>
           </w:p>
         </w:tc>
@@ -12622,11 +12881,11 @@
             </w:pPr>
             <w:r>
               <w:rPr>
-                <w:rFonts w:ascii="TH Sarabun New" w:hAnsi="TH Sarabun New" w:cs="TH Sarabun New"/>
-                <w:szCs w:val="32"/>
-                <w:cs/>
-              </w:rPr>
-              <w:t>ชื่อครุภัณฑ์</w:t>
+                <w:rFonts w:ascii="TH Sarabun New" w:hAnsi="TH Sarabun New" w:cs="TH Sarabun New" w:hint="cs"/>
+                <w:szCs w:val="32"/>
+                <w:cs/>
+              </w:rPr>
+              <w:t>สถานะตรวจเช็ค</w:t>
             </w:r>
           </w:p>
         </w:tc>
@@ -12783,17 +13042,28 @@
               <w:ind w:left="0"/>
               <w:rPr>
                 <w:rFonts w:ascii="TH Sarabun New" w:hAnsi="TH Sarabun New" w:cs="TH Sarabun New"/>
-                <w:szCs w:val="32"/>
-                <w:cs/>
-              </w:rPr>
-            </w:pPr>
-            <w:r>
-              <w:rPr>
-                <w:rFonts w:ascii="TH Sarabun New" w:hAnsi="TH Sarabun New" w:cs="TH Sarabun New"/>
-                <w:szCs w:val="32"/>
-                <w:cs/>
-              </w:rPr>
-              <w:t>รหัสประเภท</w:t>
+                <w:spacing w:val="-20"/>
+                <w:szCs w:val="32"/>
+                <w:cs/>
+              </w:rPr>
+            </w:pPr>
+            <w:r>
+              <w:rPr>
+                <w:rFonts w:ascii="TH Sarabun New" w:hAnsi="TH Sarabun New" w:cs="TH Sarabun New" w:hint="cs"/>
+                <w:spacing w:val="-20"/>
+                <w:szCs w:val="32"/>
+                <w:cs/>
+              </w:rPr>
+              <w:t>ลำดับ</w:t>
+            </w:r>
+            <w:r>
+              <w:rPr>
+                <w:rFonts w:ascii="TH Sarabun New" w:hAnsi="TH Sarabun New" w:cs="TH Sarabun New"/>
+                <w:spacing w:val="-20"/>
+                <w:szCs w:val="32"/>
+                <w:cs/>
+              </w:rPr>
+              <w:t>ประเภท</w:t>
             </w:r>
           </w:p>
         </w:tc>
@@ -12955,11 +13225,19 @@
             </w:pPr>
             <w:r>
               <w:rPr>
-                <w:rFonts w:ascii="TH Sarabun New" w:hAnsi="TH Sarabun New" w:cs="TH Sarabun New"/>
-                <w:szCs w:val="32"/>
-                <w:cs/>
-              </w:rPr>
-              <w:t>รหัสหมวด</w:t>
+                <w:rFonts w:ascii="TH Sarabun New" w:hAnsi="TH Sarabun New" w:cs="TH Sarabun New" w:hint="cs"/>
+                <w:szCs w:val="32"/>
+                <w:cs/>
+              </w:rPr>
+              <w:t>ลำดับ</w:t>
+            </w:r>
+            <w:r>
+              <w:rPr>
+                <w:rFonts w:ascii="TH Sarabun New" w:hAnsi="TH Sarabun New" w:cs="TH Sarabun New"/>
+                <w:szCs w:val="32"/>
+                <w:cs/>
+              </w:rPr>
+              <w:t>หมวด</w:t>
             </w:r>
           </w:p>
         </w:tc>
@@ -13092,6 +13370,7 @@
                 <w:color w:val="000000"/>
                 <w:szCs w:val="32"/>
               </w:rPr>
+              <w:lastRenderedPageBreak/>
               <w:t>assetI</w:t>
             </w:r>
             <w:r>
@@ -13115,17 +13394,213 @@
               <w:ind w:left="0"/>
               <w:rPr>
                 <w:rFonts w:ascii="TH Sarabun New" w:hAnsi="TH Sarabun New" w:cs="TH Sarabun New"/>
-                <w:szCs w:val="32"/>
-                <w:cs/>
-              </w:rPr>
-            </w:pPr>
-            <w:r>
-              <w:rPr>
-                <w:rFonts w:ascii="TH Sarabun New" w:hAnsi="TH Sarabun New" w:cs="TH Sarabun New"/>
-                <w:szCs w:val="32"/>
-                <w:cs/>
-              </w:rPr>
-              <w:t>รหัสครุภัณฑ์</w:t>
+                <w:spacing w:val="-20"/>
+                <w:szCs w:val="32"/>
+                <w:cs/>
+              </w:rPr>
+            </w:pPr>
+            <w:r>
+              <w:rPr>
+                <w:rFonts w:ascii="TH Sarabun New" w:hAnsi="TH Sarabun New" w:cs="TH Sarabun New" w:hint="cs"/>
+                <w:spacing w:val="-20"/>
+                <w:szCs w:val="32"/>
+                <w:cs/>
+              </w:rPr>
+              <w:t>ลำดับ</w:t>
+            </w:r>
+            <w:r>
+              <w:rPr>
+                <w:rFonts w:ascii="TH Sarabun New" w:hAnsi="TH Sarabun New" w:cs="TH Sarabun New"/>
+                <w:spacing w:val="-20"/>
+                <w:szCs w:val="32"/>
+                <w:cs/>
+              </w:rPr>
+              <w:t>ครุภัณฑ์</w:t>
+            </w:r>
+          </w:p>
+        </w:tc>
+        <w:tc>
+          <w:tcPr>
+            <w:tcW w:w="1580" w:type="dxa"/>
+            <w:gridSpan w:val="2"/>
+          </w:tcPr>
+          <w:p>
+            <w:pPr>
+              <w:pStyle w:val="ListParagraph"/>
+              <w:ind w:left="0"/>
+              <w:jc w:val="center"/>
+              <w:rPr>
+                <w:rFonts w:ascii="TH Sarabun New" w:hAnsi="TH Sarabun New" w:cs="TH Sarabun New"/>
+                <w:szCs w:val="32"/>
+              </w:rPr>
+            </w:pPr>
+            <w:proofErr w:type="spellStart"/>
+            <w:r>
+              <w:rPr>
+                <w:rFonts w:ascii="TH Sarabun New" w:hAnsi="TH Sarabun New" w:cs="TH Sarabun New"/>
+                <w:szCs w:val="32"/>
+              </w:rPr>
+              <w:t>Int</w:t>
+            </w:r>
+            <w:proofErr w:type="spellEnd"/>
+            <w:r>
+              <w:rPr>
+                <w:rFonts w:ascii="TH Sarabun New" w:hAnsi="TH Sarabun New" w:cs="TH Sarabun New"/>
+                <w:szCs w:val="32"/>
+              </w:rPr>
+              <w:t>(7)</w:t>
+            </w:r>
+          </w:p>
+        </w:tc>
+        <w:tc>
+          <w:tcPr>
+            <w:tcW w:w="742" w:type="dxa"/>
+            <w:gridSpan w:val="2"/>
+          </w:tcPr>
+          <w:p>
+            <w:pPr>
+              <w:pStyle w:val="ListParagraph"/>
+              <w:ind w:left="0"/>
+              <w:jc w:val="center"/>
+              <w:rPr>
+                <w:rFonts w:ascii="TH Sarabun New" w:hAnsi="TH Sarabun New" w:cs="TH Sarabun New"/>
+                <w:szCs w:val="32"/>
+                <w:cs/>
+              </w:rPr>
+            </w:pPr>
+            <w:r>
+              <w:rPr>
+                <w:rFonts w:ascii="TH Sarabun New" w:hAnsi="TH Sarabun New" w:cs="TH Sarabun New"/>
+                <w:szCs w:val="32"/>
+                <w:cs/>
+              </w:rPr>
+              <w:t>ไม่ได้</w:t>
+            </w:r>
+          </w:p>
+        </w:tc>
+        <w:tc>
+          <w:tcPr>
+            <w:tcW w:w="485" w:type="dxa"/>
+          </w:tcPr>
+          <w:p>
+            <w:pPr>
+              <w:pStyle w:val="ListParagraph"/>
+              <w:ind w:left="0"/>
+              <w:jc w:val="center"/>
+              <w:rPr>
+                <w:rFonts w:ascii="TH Sarabun New" w:hAnsi="TH Sarabun New" w:cs="TH Sarabun New"/>
+                <w:szCs w:val="32"/>
+                <w:cs/>
+              </w:rPr>
+            </w:pPr>
+            <w:r>
+              <w:rPr>
+                <w:rFonts w:ascii="TH Sarabun New" w:hAnsi="TH Sarabun New" w:cs="TH Sarabun New"/>
+                <w:szCs w:val="32"/>
+              </w:rPr>
+              <w:t>PK</w:t>
+            </w:r>
+          </w:p>
+        </w:tc>
+        <w:tc>
+          <w:tcPr>
+            <w:tcW w:w="1483" w:type="dxa"/>
+          </w:tcPr>
+          <w:p>
+            <w:pPr>
+              <w:pStyle w:val="ListParagraph"/>
+              <w:ind w:left="0"/>
+              <w:rPr>
+                <w:rFonts w:ascii="TH Sarabun New" w:hAnsi="TH Sarabun New" w:cs="TH Sarabun New"/>
+                <w:szCs w:val="32"/>
+                <w:cs/>
+              </w:rPr>
+            </w:pPr>
+            <w:r>
+              <w:rPr>
+                <w:rFonts w:ascii="TH Sarabun New" w:hAnsi="TH Sarabun New" w:cs="TH Sarabun New"/>
+                <w:szCs w:val="32"/>
+              </w:rPr>
+              <w:t>1</w:t>
+            </w:r>
+          </w:p>
+        </w:tc>
+      </w:tr>
+      <w:tr>
+        <w:tc>
+          <w:tcPr>
+            <w:tcW w:w="2115" w:type="dxa"/>
+            <w:gridSpan w:val="2"/>
+          </w:tcPr>
+          <w:p>
+            <w:pPr>
+              <w:pStyle w:val="ListParagraph"/>
+              <w:ind w:left="0"/>
+              <w:rPr>
+                <w:rFonts w:ascii="TH Sarabun New" w:hAnsi="TH Sarabun New" w:cs="TH Sarabun New"/>
+                <w:szCs w:val="32"/>
+              </w:rPr>
+            </w:pPr>
+            <w:proofErr w:type="spellStart"/>
+            <w:r>
+              <w:rPr>
+                <w:rFonts w:ascii="TH Sarabun New" w:hAnsi="TH Sarabun New" w:cs="TH Sarabun New"/>
+                <w:color w:val="000000"/>
+                <w:szCs w:val="32"/>
+              </w:rPr>
+              <w:t>User</w:t>
+            </w:r>
+            <w:r>
+              <w:rPr>
+                <w:rFonts w:ascii="TH Sarabun New" w:hAnsi="TH Sarabun New" w:cs="TH Sarabun New"/>
+                <w:color w:val="000000"/>
+                <w:szCs w:val="32"/>
+              </w:rPr>
+              <w:t>I</w:t>
+            </w:r>
+            <w:r>
+              <w:rPr>
+                <w:rFonts w:ascii="TH Sarabun New" w:hAnsi="TH Sarabun New" w:cs="TH Sarabun New"/>
+                <w:color w:val="000000"/>
+                <w:szCs w:val="32"/>
+              </w:rPr>
+              <w:t>d</w:t>
+            </w:r>
+            <w:proofErr w:type="spellEnd"/>
+          </w:p>
+        </w:tc>
+        <w:tc>
+          <w:tcPr>
+            <w:tcW w:w="1328" w:type="dxa"/>
+          </w:tcPr>
+          <w:p>
+            <w:pPr>
+              <w:pStyle w:val="ListParagraph"/>
+              <w:ind w:left="0"/>
+              <w:rPr>
+                <w:rFonts w:ascii="TH Sarabun New" w:hAnsi="TH Sarabun New" w:cs="TH Sarabun New"/>
+                <w:spacing w:val="-20"/>
+                <w:szCs w:val="32"/>
+                <w:cs/>
+              </w:rPr>
+            </w:pPr>
+            <w:r>
+              <w:rPr>
+                <w:rFonts w:ascii="TH Sarabun New" w:hAnsi="TH Sarabun New" w:cs="TH Sarabun New" w:hint="cs"/>
+                <w:spacing w:val="-20"/>
+                <w:szCs w:val="32"/>
+                <w:cs/>
+              </w:rPr>
+              <w:t>ลำดับ</w:t>
+            </w:r>
+            <w:r>
+              <w:rPr>
+                <w:rFonts w:ascii="TH Sarabun New" w:hAnsi="TH Sarabun New" w:cs="TH Sarabun New" w:hint="cs"/>
+                <w:spacing w:val="-20"/>
+                <w:szCs w:val="32"/>
+                <w:cs/>
+              </w:rPr>
+              <w:t>ผู้ใช้</w:t>
             </w:r>
           </w:p>
         </w:tc>
@@ -13344,7 +13819,6 @@
                 <w:szCs w:val="32"/>
                 <w:shd w:val="clear" w:color="auto" w:fill="FFFFFF"/>
               </w:rPr>
-              <w:lastRenderedPageBreak/>
               <w:t xml:space="preserve">Y </w:t>
             </w:r>
             <w:r>
@@ -13447,7 +13921,6 @@
           <w:rFonts w:ascii="TH Sarabun New" w:hAnsi="TH Sarabun New" w:cs="TH Sarabun New"/>
           <w:cs/>
         </w:rPr>
-        <w:lastRenderedPageBreak/>
         <w:t>ตารางที่ 3.</w:t>
       </w:r>
       <w:r>
@@ -13498,7 +13971,7 @@
     <w:p>
       <w:pPr>
         <w:rPr>
-          <w:rFonts w:ascii="TH Sarabun New" w:hAnsi="TH Sarabun New" w:cs="TH Sarabun New" w:hint="cs"/>
+          <w:rFonts w:ascii="TH Sarabun New" w:hAnsi="TH Sarabun New" w:cs="TH Sarabun New"/>
         </w:rPr>
       </w:pPr>
       <w:r>
@@ -14081,7 +14554,7 @@
         <w:ind w:left="360"/>
         <w:jc w:val="center"/>
         <w:rPr>
-          <w:rFonts w:ascii="TH Sarabun New" w:hAnsi="TH Sarabun New" w:cs="TH Sarabun New" w:hint="cs"/>
+          <w:rFonts w:ascii="TH Sarabun New" w:hAnsi="TH Sarabun New" w:cs="TH Sarabun New"/>
           <w:noProof/>
           <w:szCs w:val="32"/>
         </w:rPr>
@@ -14167,7 +14640,7 @@
         <w:spacing w:after="0"/>
         <w:jc w:val="center"/>
         <w:rPr>
-          <w:rFonts w:ascii="TH Sarabun New" w:hAnsi="TH Sarabun New" w:cs="TH Sarabun New" w:hint="cs"/>
+          <w:rFonts w:ascii="TH Sarabun New" w:hAnsi="TH Sarabun New" w:cs="TH Sarabun New"/>
           <w:cs/>
         </w:rPr>
       </w:pPr>
@@ -17569,7 +18042,7 @@
             <w:rFonts w:ascii="TH Sarabun New" w:hAnsi="TH Sarabun New" w:cs="TH Sarabun New"/>
             <w:noProof/>
           </w:rPr>
-          <w:t>101</w:t>
+          <w:t>99</w:t>
         </w:r>
         <w:r>
           <w:rPr>
@@ -18765,7 +19238,7 @@
 </file>
 
 <file path=customXml/itemProps1.xml><?xml version="1.0" encoding="utf-8"?>
-<ds:datastoreItem xmlns:ds="http://schemas.openxmlformats.org/officeDocument/2006/customXml" ds:itemID="{346E585B-F84E-4A26-90BE-BB4D4F6B08EB}">
+<ds:datastoreItem xmlns:ds="http://schemas.openxmlformats.org/officeDocument/2006/customXml" ds:itemID="{0992EB67-DE0A-4CDE-8D7C-BADC33B5A671}">
   <ds:schemaRefs>
     <ds:schemaRef ds:uri="http://schemas.openxmlformats.org/officeDocument/2006/bibliography"/>
   </ds:schemaRefs>

</xml_diff>